<commit_message>
Updated Team Preliminary and Team roles
-Listed Project Title, Project Vision, Project Scope, Project Goals, Communication Plan and Timeline in Team Preliminary
-Updated Team Roles
</commit_message>
<xml_diff>
--- a/task1_team_preliminary/TT2L_GE_TeamRoles.docx
+++ b/task1_team_preliminary/TT2L_GE_TeamRoles.docx
@@ -2,6 +2,178 @@
 <file path=word/document.xml><?xml version="1.0" encoding="utf-8"?>
 <w:document xmlns:wpc="http://schemas.microsoft.com/office/word/2010/wordprocessingCanvas" xmlns:cx="http://schemas.microsoft.com/office/drawing/2014/chartex" xmlns:cx1="http://schemas.microsoft.com/office/drawing/2015/9/8/chartex" xmlns:cx2="http://schemas.microsoft.com/office/drawing/2015/10/21/chartex" xmlns:cx3="http://schemas.microsoft.com/office/drawing/2016/5/9/chartex" xmlns:cx4="http://schemas.microsoft.com/office/drawing/2016/5/10/chartex" xmlns:cx5="http://schemas.microsoft.com/office/drawing/2016/5/11/chartex" xmlns:cx6="http://schemas.microsoft.com/office/drawing/2016/5/12/chartex" xmlns:cx7="http://schemas.microsoft.com/office/drawing/2016/5/13/chartex" xmlns:cx8="http://schemas.microsoft.com/office/drawing/2016/5/14/chartex" xmlns:mc="http://schemas.openxmlformats.org/markup-compatibility/2006" xmlns:aink="http://schemas.microsoft.com/office/drawing/2016/ink" xmlns:am3d="http://schemas.microsoft.com/office/drawing/2017/model3d" xmlns:o="urn:schemas-microsoft-com:office:office" xmlns:oel="http://schemas.microsoft.com/office/2019/extlst" xmlns:r="http://schemas.openxmlformats.org/officeDocument/2006/relationships" xmlns:m="http://schemas.openxmlformats.org/officeDocument/2006/math" xmlns:v="urn:schemas-microsoft-com:vml" xmlns:wp14="http://schemas.microsoft.com/office/word/2010/wordprocessingDrawing" xmlns:wp="http://schemas.openxmlformats.org/drawingml/2006/wordprocessingDrawing" xmlns:w10="urn:schemas-microsoft-com:office:word" xmlns:w="http://schemas.openxmlformats.org/wordprocessingml/2006/main" xmlns:w14="http://schemas.microsoft.com/office/word/2010/wordml" xmlns:w15="http://schemas.microsoft.com/office/word/2012/wordml" xmlns:w16cex="http://schemas.microsoft.com/office/word/2018/wordml/cex" xmlns:w16cid="http://schemas.microsoft.com/office/word/2016/wordml/cid" xmlns:w16="http://schemas.microsoft.com/office/word/2018/wordml" xmlns:w16du="http://schemas.microsoft.com/office/word/2023/wordml/word16du" xmlns:w16sdtdh="http://schemas.microsoft.com/office/word/2020/wordml/sdtdatahash" xmlns:w16sdtfl="http://schemas.microsoft.com/office/word/2024/wordml/sdtformatlock" xmlns:w16se="http://schemas.microsoft.com/office/word/2015/wordml/symex" xmlns:wpg="http://schemas.microsoft.com/office/word/2010/wordprocessingGroup" xmlns:wpi="http://schemas.microsoft.com/office/word/2010/wordprocessingInk" xmlns:wne="http://schemas.microsoft.com/office/word/2006/wordml" xmlns:wps="http://schemas.microsoft.com/office/word/2010/wordprocessingShape" mc:Ignorable="w14 w15 w16se w16cid w16 w16cex w16sdtdh w16sdtfl w16du wp14">
   <w:body>
+    <w:p>
+      <w:r>
+        <w:t>Group E</w:t>
+      </w:r>
+      <w:r>
+        <w:t xml:space="preserve"> – Team Roles</w:t>
+      </w:r>
+    </w:p>
+    <w:tbl>
+      <w:tblPr>
+        <w:tblStyle w:val="TableGrid"/>
+        <w:tblW w:w="0" w:type="auto"/>
+        <w:tblLook w:val="04A0" w:firstRow="1" w:lastRow="0" w:firstColumn="1" w:lastColumn="0" w:noHBand="0" w:noVBand="1"/>
+      </w:tblPr>
+      <w:tblGrid>
+        <w:gridCol w:w="3116"/>
+        <w:gridCol w:w="3117"/>
+        <w:gridCol w:w="3117"/>
+      </w:tblGrid>
+      <w:tr>
+        <w:tc>
+          <w:tcPr>
+            <w:tcW w:w="3116" w:type="dxa"/>
+          </w:tcPr>
+          <w:p>
+            <w:r>
+              <w:t>Name</w:t>
+            </w:r>
+          </w:p>
+        </w:tc>
+        <w:tc>
+          <w:tcPr>
+            <w:tcW w:w="3117" w:type="dxa"/>
+          </w:tcPr>
+          <w:p>
+            <w:r>
+              <w:t>Role</w:t>
+            </w:r>
+          </w:p>
+        </w:tc>
+        <w:tc>
+          <w:tcPr>
+            <w:tcW w:w="3117" w:type="dxa"/>
+          </w:tcPr>
+          <w:p>
+            <w:r>
+              <w:t>Responsibilities</w:t>
+            </w:r>
+          </w:p>
+        </w:tc>
+      </w:tr>
+      <w:tr>
+        <w:tc>
+          <w:tcPr>
+            <w:tcW w:w="3116" w:type="dxa"/>
+          </w:tcPr>
+          <w:p>
+            <w:r>
+              <w:t>Kelven Yee Kai Wen</w:t>
+            </w:r>
+          </w:p>
+        </w:tc>
+        <w:tc>
+          <w:tcPr>
+            <w:tcW w:w="3117" w:type="dxa"/>
+          </w:tcPr>
+          <w:p>
+            <w:r>
+              <w:t>Group Leader</w:t>
+            </w:r>
+          </w:p>
+        </w:tc>
+        <w:tc>
+          <w:tcPr>
+            <w:tcW w:w="3117" w:type="dxa"/>
+          </w:tcPr>
+          <w:p/>
+        </w:tc>
+      </w:tr>
+      <w:tr>
+        <w:tc>
+          <w:tcPr>
+            <w:tcW w:w="3116" w:type="dxa"/>
+          </w:tcPr>
+          <w:p>
+            <w:r>
+              <w:t>Koh Xuan Lin</w:t>
+            </w:r>
+          </w:p>
+        </w:tc>
+        <w:tc>
+          <w:tcPr>
+            <w:tcW w:w="3117" w:type="dxa"/>
+          </w:tcPr>
+          <w:p>
+            <w:r>
+              <w:t>Team Member</w:t>
+            </w:r>
+          </w:p>
+        </w:tc>
+        <w:tc>
+          <w:tcPr>
+            <w:tcW w:w="3117" w:type="dxa"/>
+          </w:tcPr>
+          <w:p/>
+        </w:tc>
+      </w:tr>
+      <w:tr>
+        <w:tc>
+          <w:tcPr>
+            <w:tcW w:w="3116" w:type="dxa"/>
+          </w:tcPr>
+          <w:p>
+            <w:r>
+              <w:t>Ow Ka Shen</w:t>
+            </w:r>
+            <w:r>
+              <w:t>g</w:t>
+            </w:r>
+          </w:p>
+        </w:tc>
+        <w:tc>
+          <w:tcPr>
+            <w:tcW w:w="3117" w:type="dxa"/>
+          </w:tcPr>
+          <w:p>
+            <w:r>
+              <w:t>Team Member</w:t>
+            </w:r>
+          </w:p>
+        </w:tc>
+        <w:tc>
+          <w:tcPr>
+            <w:tcW w:w="3117" w:type="dxa"/>
+          </w:tcPr>
+          <w:p/>
+        </w:tc>
+      </w:tr>
+      <w:tr>
+        <w:tc>
+          <w:tcPr>
+            <w:tcW w:w="3116" w:type="dxa"/>
+          </w:tcPr>
+          <w:p>
+            <w:proofErr w:type="spellStart"/>
+            <w:r>
+              <w:t>Shazreen</w:t>
+            </w:r>
+            <w:proofErr w:type="spellEnd"/>
+            <w:r>
+              <w:t xml:space="preserve"> Binti Sheridan</w:t>
+            </w:r>
+          </w:p>
+        </w:tc>
+        <w:tc>
+          <w:tcPr>
+            <w:tcW w:w="3117" w:type="dxa"/>
+          </w:tcPr>
+          <w:p>
+            <w:r>
+              <w:t>Team Member</w:t>
+            </w:r>
+          </w:p>
+        </w:tc>
+        <w:tc>
+          <w:tcPr>
+            <w:tcW w:w="3117" w:type="dxa"/>
+          </w:tcPr>
+          <w:p/>
+        </w:tc>
+      </w:tr>
+    </w:tbl>
     <w:p/>
     <w:sectPr>
       <w:pgSz w:w="12240" w:h="15840"/>
@@ -930,6 +1102,25 @@
       <w:spacing w:val="5"/>
     </w:rPr>
   </w:style>
+  <w:style w:type="table" w:styleId="TableGrid">
+    <w:name w:val="Table Grid"/>
+    <w:basedOn w:val="TableNormal"/>
+    <w:uiPriority w:val="39"/>
+    <w:rsid w:val="002E1D7B"/>
+    <w:pPr>
+      <w:spacing w:after="0" w:line="240" w:lineRule="auto"/>
+    </w:pPr>
+    <w:tblPr>
+      <w:tblBorders>
+        <w:top w:val="single" w:sz="4" w:space="0" w:color="auto"/>
+        <w:left w:val="single" w:sz="4" w:space="0" w:color="auto"/>
+        <w:bottom w:val="single" w:sz="4" w:space="0" w:color="auto"/>
+        <w:right w:val="single" w:sz="4" w:space="0" w:color="auto"/>
+        <w:insideH w:val="single" w:sz="4" w:space="0" w:color="auto"/>
+        <w:insideV w:val="single" w:sz="4" w:space="0" w:color="auto"/>
+      </w:tblBorders>
+    </w:tblPr>
+  </w:style>
 </w:styles>
 </file>
 

</xml_diff>

<commit_message>
Updated SRS and Team Roles
-Updated Team Roles
-Reformat some parts of SRS
</commit_message>
<xml_diff>
--- a/task1_team_preliminary/TT2L_GE_TeamRoles.docx
+++ b/task1_team_preliminary/TT2L_GE_TeamRoles.docx
@@ -78,7 +78,54 @@
           <w:tcPr>
             <w:tcW w:w="3117" w:type="dxa"/>
           </w:tcPr>
-          <w:p/>
+          <w:p>
+            <w:pPr>
+              <w:pStyle w:val="ListParagraph"/>
+              <w:numPr>
+                <w:ilvl w:val="0"/>
+                <w:numId w:val="1"/>
+              </w:numPr>
+            </w:pPr>
+            <w:r>
+              <w:t>Distributing Tasks</w:t>
+            </w:r>
+          </w:p>
+          <w:p>
+            <w:pPr>
+              <w:pStyle w:val="ListParagraph"/>
+              <w:numPr>
+                <w:ilvl w:val="0"/>
+                <w:numId w:val="1"/>
+              </w:numPr>
+            </w:pPr>
+            <w:r>
+              <w:t>Prepare Content Source</w:t>
+            </w:r>
+          </w:p>
+          <w:p>
+            <w:pPr>
+              <w:pStyle w:val="ListParagraph"/>
+              <w:numPr>
+                <w:ilvl w:val="0"/>
+                <w:numId w:val="1"/>
+              </w:numPr>
+            </w:pPr>
+            <w:r>
+              <w:t>Prepare Kano Model</w:t>
+            </w:r>
+          </w:p>
+          <w:p>
+            <w:pPr>
+              <w:pStyle w:val="ListParagraph"/>
+              <w:numPr>
+                <w:ilvl w:val="0"/>
+                <w:numId w:val="1"/>
+              </w:numPr>
+            </w:pPr>
+            <w:r>
+              <w:t>Prepare SRS</w:t>
+            </w:r>
+          </w:p>
         </w:tc>
       </w:tr>
       <w:tr>
@@ -106,7 +153,42 @@
           <w:tcPr>
             <w:tcW w:w="3117" w:type="dxa"/>
           </w:tcPr>
-          <w:p/>
+          <w:p>
+            <w:pPr>
+              <w:pStyle w:val="ListParagraph"/>
+              <w:numPr>
+                <w:ilvl w:val="0"/>
+                <w:numId w:val="2"/>
+              </w:numPr>
+            </w:pPr>
+            <w:r>
+              <w:t>Documentation</w:t>
+            </w:r>
+          </w:p>
+          <w:p>
+            <w:pPr>
+              <w:pStyle w:val="ListParagraph"/>
+              <w:numPr>
+                <w:ilvl w:val="0"/>
+                <w:numId w:val="2"/>
+              </w:numPr>
+            </w:pPr>
+            <w:r>
+              <w:t>Prepare SRS</w:t>
+            </w:r>
+          </w:p>
+          <w:p>
+            <w:pPr>
+              <w:pStyle w:val="ListParagraph"/>
+              <w:numPr>
+                <w:ilvl w:val="0"/>
+                <w:numId w:val="2"/>
+              </w:numPr>
+            </w:pPr>
+            <w:r>
+              <w:t>Draw Diagrams</w:t>
+            </w:r>
+          </w:p>
         </w:tc>
       </w:tr>
       <w:tr>
@@ -137,7 +219,42 @@
           <w:tcPr>
             <w:tcW w:w="3117" w:type="dxa"/>
           </w:tcPr>
-          <w:p/>
+          <w:p>
+            <w:pPr>
+              <w:pStyle w:val="ListParagraph"/>
+              <w:numPr>
+                <w:ilvl w:val="0"/>
+                <w:numId w:val="2"/>
+              </w:numPr>
+            </w:pPr>
+            <w:r>
+              <w:t>Prepare Content Sources</w:t>
+            </w:r>
+          </w:p>
+          <w:p>
+            <w:pPr>
+              <w:pStyle w:val="ListParagraph"/>
+              <w:numPr>
+                <w:ilvl w:val="0"/>
+                <w:numId w:val="2"/>
+              </w:numPr>
+            </w:pPr>
+            <w:r>
+              <w:t>Prepare Kano Model</w:t>
+            </w:r>
+          </w:p>
+          <w:p>
+            <w:pPr>
+              <w:pStyle w:val="ListParagraph"/>
+              <w:numPr>
+                <w:ilvl w:val="0"/>
+                <w:numId w:val="2"/>
+              </w:numPr>
+            </w:pPr>
+            <w:r>
+              <w:t>Prepare and Execute Elicitation Method</w:t>
+            </w:r>
+          </w:p>
         </w:tc>
       </w:tr>
       <w:tr>
@@ -170,7 +287,30 @@
           <w:tcPr>
             <w:tcW w:w="3117" w:type="dxa"/>
           </w:tcPr>
-          <w:p/>
+          <w:p>
+            <w:pPr>
+              <w:pStyle w:val="ListParagraph"/>
+              <w:numPr>
+                <w:ilvl w:val="0"/>
+                <w:numId w:val="2"/>
+              </w:numPr>
+            </w:pPr>
+            <w:r>
+              <w:t>Prepare SRS</w:t>
+            </w:r>
+          </w:p>
+          <w:p>
+            <w:pPr>
+              <w:pStyle w:val="ListParagraph"/>
+              <w:numPr>
+                <w:ilvl w:val="0"/>
+                <w:numId w:val="2"/>
+              </w:numPr>
+            </w:pPr>
+            <w:r>
+              <w:t>Draw Diagrams</w:t>
+            </w:r>
+          </w:p>
         </w:tc>
       </w:tr>
     </w:tbl>
@@ -183,6 +323,243 @@
     </w:sectPr>
   </w:body>
 </w:document>
+</file>
+
+<file path=word/numbering.xml><?xml version="1.0" encoding="utf-8"?>
+<w:numbering xmlns:wpc="http://schemas.microsoft.com/office/word/2010/wordprocessingCanvas" xmlns:cx="http://schemas.microsoft.com/office/drawing/2014/chartex" xmlns:cx1="http://schemas.microsoft.com/office/drawing/2015/9/8/chartex" xmlns:cx2="http://schemas.microsoft.com/office/drawing/2015/10/21/chartex" xmlns:cx3="http://schemas.microsoft.com/office/drawing/2016/5/9/chartex" xmlns:cx4="http://schemas.microsoft.com/office/drawing/2016/5/10/chartex" xmlns:cx5="http://schemas.microsoft.com/office/drawing/2016/5/11/chartex" xmlns:cx6="http://schemas.microsoft.com/office/drawing/2016/5/12/chartex" xmlns:cx7="http://schemas.microsoft.com/office/drawing/2016/5/13/chartex" xmlns:cx8="http://schemas.microsoft.com/office/drawing/2016/5/14/chartex" xmlns:mc="http://schemas.openxmlformats.org/markup-compatibility/2006" xmlns:aink="http://schemas.microsoft.com/office/drawing/2016/ink" xmlns:am3d="http://schemas.microsoft.com/office/drawing/2017/model3d" xmlns:o="urn:schemas-microsoft-com:office:office" xmlns:oel="http://schemas.microsoft.com/office/2019/extlst" xmlns:r="http://schemas.openxmlformats.org/officeDocument/2006/relationships" xmlns:m="http://schemas.openxmlformats.org/officeDocument/2006/math" xmlns:v="urn:schemas-microsoft-com:vml" xmlns:wp14="http://schemas.microsoft.com/office/word/2010/wordprocessingDrawing" xmlns:wp="http://schemas.openxmlformats.org/drawingml/2006/wordprocessingDrawing" xmlns:w10="urn:schemas-microsoft-com:office:word" xmlns:w="http://schemas.openxmlformats.org/wordprocessingml/2006/main" xmlns:w14="http://schemas.microsoft.com/office/word/2010/wordml" xmlns:w15="http://schemas.microsoft.com/office/word/2012/wordml" xmlns:w16cex="http://schemas.microsoft.com/office/word/2018/wordml/cex" xmlns:w16cid="http://schemas.microsoft.com/office/word/2016/wordml/cid" xmlns:w16="http://schemas.microsoft.com/office/word/2018/wordml" xmlns:w16du="http://schemas.microsoft.com/office/word/2023/wordml/word16du" xmlns:w16sdtdh="http://schemas.microsoft.com/office/word/2020/wordml/sdtdatahash" xmlns:w16sdtfl="http://schemas.microsoft.com/office/word/2024/wordml/sdtformatlock" xmlns:w16se="http://schemas.microsoft.com/office/word/2015/wordml/symex" xmlns:wpg="http://schemas.microsoft.com/office/word/2010/wordprocessingGroup" xmlns:wpi="http://schemas.microsoft.com/office/word/2010/wordprocessingInk" xmlns:wne="http://schemas.microsoft.com/office/word/2006/wordml" xmlns:wps="http://schemas.microsoft.com/office/word/2010/wordprocessingShape" mc:Ignorable="w14 w15 w16se w16cid w16 w16cex w16sdtdh w16sdtfl w16du wp14">
+  <w:abstractNum w:abstractNumId="0" w15:restartNumberingAfterBreak="0">
+    <w:nsid w:val="36A46E98"/>
+    <w:multiLevelType w:val="hybridMultilevel"/>
+    <w:tmpl w:val="27F419D0"/>
+    <w:lvl w:ilvl="0" w:tplc="04090001">
+      <w:start w:val="1"/>
+      <w:numFmt w:val="bullet"/>
+      <w:lvlText w:val=""/>
+      <w:lvlJc w:val="left"/>
+      <w:pPr>
+        <w:ind w:left="720" w:hanging="360"/>
+      </w:pPr>
+      <w:rPr>
+        <w:rFonts w:ascii="Symbol" w:hAnsi="Symbol" w:hint="default"/>
+      </w:rPr>
+    </w:lvl>
+    <w:lvl w:ilvl="1" w:tplc="04090003" w:tentative="1">
+      <w:start w:val="1"/>
+      <w:numFmt w:val="bullet"/>
+      <w:lvlText w:val="o"/>
+      <w:lvlJc w:val="left"/>
+      <w:pPr>
+        <w:ind w:left="1440" w:hanging="360"/>
+      </w:pPr>
+      <w:rPr>
+        <w:rFonts w:ascii="Courier New" w:hAnsi="Courier New" w:cs="Courier New" w:hint="default"/>
+      </w:rPr>
+    </w:lvl>
+    <w:lvl w:ilvl="2" w:tplc="04090005" w:tentative="1">
+      <w:start w:val="1"/>
+      <w:numFmt w:val="bullet"/>
+      <w:lvlText w:val=""/>
+      <w:lvlJc w:val="left"/>
+      <w:pPr>
+        <w:ind w:left="2160" w:hanging="360"/>
+      </w:pPr>
+      <w:rPr>
+        <w:rFonts w:ascii="Wingdings" w:hAnsi="Wingdings" w:hint="default"/>
+      </w:rPr>
+    </w:lvl>
+    <w:lvl w:ilvl="3" w:tplc="04090001" w:tentative="1">
+      <w:start w:val="1"/>
+      <w:numFmt w:val="bullet"/>
+      <w:lvlText w:val=""/>
+      <w:lvlJc w:val="left"/>
+      <w:pPr>
+        <w:ind w:left="2880" w:hanging="360"/>
+      </w:pPr>
+      <w:rPr>
+        <w:rFonts w:ascii="Symbol" w:hAnsi="Symbol" w:hint="default"/>
+      </w:rPr>
+    </w:lvl>
+    <w:lvl w:ilvl="4" w:tplc="04090003" w:tentative="1">
+      <w:start w:val="1"/>
+      <w:numFmt w:val="bullet"/>
+      <w:lvlText w:val="o"/>
+      <w:lvlJc w:val="left"/>
+      <w:pPr>
+        <w:ind w:left="3600" w:hanging="360"/>
+      </w:pPr>
+      <w:rPr>
+        <w:rFonts w:ascii="Courier New" w:hAnsi="Courier New" w:cs="Courier New" w:hint="default"/>
+      </w:rPr>
+    </w:lvl>
+    <w:lvl w:ilvl="5" w:tplc="04090005" w:tentative="1">
+      <w:start w:val="1"/>
+      <w:numFmt w:val="bullet"/>
+      <w:lvlText w:val=""/>
+      <w:lvlJc w:val="left"/>
+      <w:pPr>
+        <w:ind w:left="4320" w:hanging="360"/>
+      </w:pPr>
+      <w:rPr>
+        <w:rFonts w:ascii="Wingdings" w:hAnsi="Wingdings" w:hint="default"/>
+      </w:rPr>
+    </w:lvl>
+    <w:lvl w:ilvl="6" w:tplc="04090001" w:tentative="1">
+      <w:start w:val="1"/>
+      <w:numFmt w:val="bullet"/>
+      <w:lvlText w:val=""/>
+      <w:lvlJc w:val="left"/>
+      <w:pPr>
+        <w:ind w:left="5040" w:hanging="360"/>
+      </w:pPr>
+      <w:rPr>
+        <w:rFonts w:ascii="Symbol" w:hAnsi="Symbol" w:hint="default"/>
+      </w:rPr>
+    </w:lvl>
+    <w:lvl w:ilvl="7" w:tplc="04090003" w:tentative="1">
+      <w:start w:val="1"/>
+      <w:numFmt w:val="bullet"/>
+      <w:lvlText w:val="o"/>
+      <w:lvlJc w:val="left"/>
+      <w:pPr>
+        <w:ind w:left="5760" w:hanging="360"/>
+      </w:pPr>
+      <w:rPr>
+        <w:rFonts w:ascii="Courier New" w:hAnsi="Courier New" w:cs="Courier New" w:hint="default"/>
+      </w:rPr>
+    </w:lvl>
+    <w:lvl w:ilvl="8" w:tplc="04090005" w:tentative="1">
+      <w:start w:val="1"/>
+      <w:numFmt w:val="bullet"/>
+      <w:lvlText w:val=""/>
+      <w:lvlJc w:val="left"/>
+      <w:pPr>
+        <w:ind w:left="6480" w:hanging="360"/>
+      </w:pPr>
+      <w:rPr>
+        <w:rFonts w:ascii="Wingdings" w:hAnsi="Wingdings" w:hint="default"/>
+      </w:rPr>
+    </w:lvl>
+  </w:abstractNum>
+  <w:abstractNum w:abstractNumId="1" w15:restartNumberingAfterBreak="0">
+    <w:nsid w:val="384B49A1"/>
+    <w:multiLevelType w:val="hybridMultilevel"/>
+    <w:tmpl w:val="B6B4B2C4"/>
+    <w:lvl w:ilvl="0" w:tplc="04090001">
+      <w:start w:val="1"/>
+      <w:numFmt w:val="bullet"/>
+      <w:lvlText w:val=""/>
+      <w:lvlJc w:val="left"/>
+      <w:pPr>
+        <w:ind w:left="720" w:hanging="360"/>
+      </w:pPr>
+      <w:rPr>
+        <w:rFonts w:ascii="Symbol" w:hAnsi="Symbol" w:hint="default"/>
+      </w:rPr>
+    </w:lvl>
+    <w:lvl w:ilvl="1" w:tplc="04090003" w:tentative="1">
+      <w:start w:val="1"/>
+      <w:numFmt w:val="bullet"/>
+      <w:lvlText w:val="o"/>
+      <w:lvlJc w:val="left"/>
+      <w:pPr>
+        <w:ind w:left="1440" w:hanging="360"/>
+      </w:pPr>
+      <w:rPr>
+        <w:rFonts w:ascii="Courier New" w:hAnsi="Courier New" w:cs="Courier New" w:hint="default"/>
+      </w:rPr>
+    </w:lvl>
+    <w:lvl w:ilvl="2" w:tplc="04090005" w:tentative="1">
+      <w:start w:val="1"/>
+      <w:numFmt w:val="bullet"/>
+      <w:lvlText w:val=""/>
+      <w:lvlJc w:val="left"/>
+      <w:pPr>
+        <w:ind w:left="2160" w:hanging="360"/>
+      </w:pPr>
+      <w:rPr>
+        <w:rFonts w:ascii="Wingdings" w:hAnsi="Wingdings" w:hint="default"/>
+      </w:rPr>
+    </w:lvl>
+    <w:lvl w:ilvl="3" w:tplc="04090001" w:tentative="1">
+      <w:start w:val="1"/>
+      <w:numFmt w:val="bullet"/>
+      <w:lvlText w:val=""/>
+      <w:lvlJc w:val="left"/>
+      <w:pPr>
+        <w:ind w:left="2880" w:hanging="360"/>
+      </w:pPr>
+      <w:rPr>
+        <w:rFonts w:ascii="Symbol" w:hAnsi="Symbol" w:hint="default"/>
+      </w:rPr>
+    </w:lvl>
+    <w:lvl w:ilvl="4" w:tplc="04090003" w:tentative="1">
+      <w:start w:val="1"/>
+      <w:numFmt w:val="bullet"/>
+      <w:lvlText w:val="o"/>
+      <w:lvlJc w:val="left"/>
+      <w:pPr>
+        <w:ind w:left="3600" w:hanging="360"/>
+      </w:pPr>
+      <w:rPr>
+        <w:rFonts w:ascii="Courier New" w:hAnsi="Courier New" w:cs="Courier New" w:hint="default"/>
+      </w:rPr>
+    </w:lvl>
+    <w:lvl w:ilvl="5" w:tplc="04090005" w:tentative="1">
+      <w:start w:val="1"/>
+      <w:numFmt w:val="bullet"/>
+      <w:lvlText w:val=""/>
+      <w:lvlJc w:val="left"/>
+      <w:pPr>
+        <w:ind w:left="4320" w:hanging="360"/>
+      </w:pPr>
+      <w:rPr>
+        <w:rFonts w:ascii="Wingdings" w:hAnsi="Wingdings" w:hint="default"/>
+      </w:rPr>
+    </w:lvl>
+    <w:lvl w:ilvl="6" w:tplc="04090001" w:tentative="1">
+      <w:start w:val="1"/>
+      <w:numFmt w:val="bullet"/>
+      <w:lvlText w:val=""/>
+      <w:lvlJc w:val="left"/>
+      <w:pPr>
+        <w:ind w:left="5040" w:hanging="360"/>
+      </w:pPr>
+      <w:rPr>
+        <w:rFonts w:ascii="Symbol" w:hAnsi="Symbol" w:hint="default"/>
+      </w:rPr>
+    </w:lvl>
+    <w:lvl w:ilvl="7" w:tplc="04090003" w:tentative="1">
+      <w:start w:val="1"/>
+      <w:numFmt w:val="bullet"/>
+      <w:lvlText w:val="o"/>
+      <w:lvlJc w:val="left"/>
+      <w:pPr>
+        <w:ind w:left="5760" w:hanging="360"/>
+      </w:pPr>
+      <w:rPr>
+        <w:rFonts w:ascii="Courier New" w:hAnsi="Courier New" w:cs="Courier New" w:hint="default"/>
+      </w:rPr>
+    </w:lvl>
+    <w:lvl w:ilvl="8" w:tplc="04090005" w:tentative="1">
+      <w:start w:val="1"/>
+      <w:numFmt w:val="bullet"/>
+      <w:lvlText w:val=""/>
+      <w:lvlJc w:val="left"/>
+      <w:pPr>
+        <w:ind w:left="6480" w:hanging="360"/>
+      </w:pPr>
+      <w:rPr>
+        <w:rFonts w:ascii="Wingdings" w:hAnsi="Wingdings" w:hint="default"/>
+      </w:rPr>
+    </w:lvl>
+  </w:abstractNum>
+  <w:num w:numId="1" w16cid:durableId="1917669375">
+    <w:abstractNumId w:val="0"/>
+  </w:num>
+  <w:num w:numId="2" w16cid:durableId="709576529">
+    <w:abstractNumId w:val="1"/>
+  </w:num>
+</w:numbering>
 </file>
 
 <file path=word/styles.xml><?xml version="1.0" encoding="utf-8"?>

</xml_diff>